<commit_message>
Simplify category name and fix document layout
- Rename 'Weitere Fähigkeiten / Skills' to 'Weitere Skills'
- Update schema, normalization, and validation
- Remove default empty paragraph at document start (name now in line 1)
- All tests passing
</commit_message>
<xml_diff>
--- a/templates/cv_template.docx
+++ b/templates/cv_template.docx
@@ -10,7 +10,7 @@
       <w:headerReference w:type="first" r:id="rId14"/>
       <w:type w:val="continuous"/>
       <w:pgSz w:w="11906" w:h="16838"/>
-      <w:pgMar w:top="1701" w:right="1134" w:bottom="1134" w:left="1134" w:header="1276" w:footer="709" w:gutter="0"/>
+      <w:pgMar w:top="1435" w:right="1134" w:bottom="1134" w:left="1134" w:header="426" w:footer="709" w:gutter="0"/>
       <w:cols w:space="708"/>
       <w:docGrid w:linePitch="360"/>
     </w:sectPr>
@@ -67,7 +67,7 @@
           <wp:extent cx="6047740" cy="3248025"/>
           <wp:effectExtent l="0" t="0" r="0" b="9525"/>
           <wp:wrapNone/>
-          <wp:docPr id="965633919" name="Grafik 4">
+          <wp:docPr id="1608207353" name="Grafik 4">
             <a:extLst xmlns:a="http://schemas.openxmlformats.org/drawingml/2006/main">
               <a:ext uri="{FF2B5EF4-FFF2-40B4-BE49-F238E27FC236}">
                 <a16:creationId xmlns:a16="http://schemas.microsoft.com/office/drawing/2014/main" id="{5DF242B6-6347-8C17-9C6A-49EAACD1C8C2}"/>
@@ -312,6 +312,139 @@
 
 <file path=word/header2.xml><?xml version="1.0" encoding="utf-8"?>
 <w:hdr xmlns:wpc="http://schemas.microsoft.com/office/word/2010/wordprocessingCanvas" xmlns:cx="http://schemas.microsoft.com/office/drawing/2014/chartex" xmlns:cx1="http://schemas.microsoft.com/office/drawing/2015/9/8/chartex" xmlns:cx2="http://schemas.microsoft.com/office/drawing/2015/10/21/chartex" xmlns:cx3="http://schemas.microsoft.com/office/drawing/2016/5/9/chartex" xmlns:cx4="http://schemas.microsoft.com/office/drawing/2016/5/10/chartex" xmlns:cx5="http://schemas.microsoft.com/office/drawing/2016/5/11/chartex" xmlns:cx6="http://schemas.microsoft.com/office/drawing/2016/5/12/chartex" xmlns:cx7="http://schemas.microsoft.com/office/drawing/2016/5/13/chartex" xmlns:cx8="http://schemas.microsoft.com/office/drawing/2016/5/14/chartex" xmlns:mc="http://schemas.openxmlformats.org/markup-compatibility/2006" xmlns:aink="http://schemas.microsoft.com/office/drawing/2016/ink" xmlns:am3d="http://schemas.microsoft.com/office/drawing/2017/model3d" xmlns:o="urn:schemas-microsoft-com:office:office" xmlns:oel="http://schemas.microsoft.com/office/2019/extlst" xmlns:r="http://schemas.openxmlformats.org/officeDocument/2006/relationships" xmlns:m="http://schemas.openxmlformats.org/officeDocument/2006/math" xmlns:v="urn:schemas-microsoft-com:vml" xmlns:wp14="http://schemas.microsoft.com/office/word/2010/wordprocessingDrawing" xmlns:wp="http://schemas.openxmlformats.org/drawingml/2006/wordprocessingDrawing" xmlns:w10="urn:schemas-microsoft-com:office:word" xmlns:w="http://schemas.openxmlformats.org/wordprocessingml/2006/main" xmlns:w14="http://schemas.microsoft.com/office/word/2010/wordml" xmlns:w15="http://schemas.microsoft.com/office/word/2012/wordml" xmlns:w16cex="http://schemas.microsoft.com/office/word/2018/wordml/cex" xmlns:w16cid="http://schemas.microsoft.com/office/word/2016/wordml/cid" xmlns:w16="http://schemas.microsoft.com/office/word/2018/wordml" xmlns:w16du="http://schemas.microsoft.com/office/word/2023/wordml/word16du" xmlns:w16sdtdh="http://schemas.microsoft.com/office/word/2020/wordml/sdtdatahash" xmlns:w16sdtfl="http://schemas.microsoft.com/office/word/2024/wordml/sdtformatlock" xmlns:w16se="http://schemas.microsoft.com/office/word/2015/wordml/symex" xmlns:wpg="http://schemas.microsoft.com/office/word/2010/wordprocessingGroup" xmlns:wpi="http://schemas.microsoft.com/office/word/2010/wordprocessingInk" xmlns:wne="http://schemas.microsoft.com/office/word/2006/wordml" xmlns:wps="http://schemas.microsoft.com/office/word/2010/wordprocessingShape" mc:Ignorable="w14 w15 w16se w16cid w16 w16cex w16sdtdh w16sdtfl w16du wp14">
+  <w:tbl>
+    <w:tblPr>
+      <w:tblStyle w:val="Tabellenraster"/>
+      <w:tblW w:w="0" w:type="auto"/>
+      <w:tblBorders>
+        <w:top w:val="none" w:sz="0" w:space="0" w:color="auto"/>
+        <w:left w:val="none" w:sz="0" w:space="0" w:color="auto"/>
+        <w:bottom w:val="none" w:sz="0" w:space="0" w:color="auto"/>
+        <w:right w:val="none" w:sz="0" w:space="0" w:color="auto"/>
+        <w:insideH w:val="none" w:sz="0" w:space="0" w:color="auto"/>
+        <w:insideV w:val="none" w:sz="0" w:space="0" w:color="auto"/>
+      </w:tblBorders>
+      <w:tblLook w:val="04A0" w:firstRow="1" w:lastRow="0" w:firstColumn="1" w:lastColumn="0" w:noHBand="0" w:noVBand="1"/>
+    </w:tblPr>
+    <w:tblGrid>
+      <w:gridCol w:w="3209"/>
+      <w:gridCol w:w="3209"/>
+      <w:gridCol w:w="3210"/>
+    </w:tblGrid>
+    <w:tr>
+      <w:tc>
+        <w:tcPr>
+          <w:tcW w:w="3209" w:type="dxa"/>
+          <w:vAlign w:val="bottom"/>
+        </w:tcPr>
+        <w:p>
+          <w:pPr>
+            <w:pStyle w:val="4StandardOrange"/>
+            <w:ind w:left="-106"/>
+            <w:jc w:val="left"/>
+            <w:rPr>
+              <w:rFonts w:ascii="Aptos" w:hAnsi="Aptos"/>
+            </w:rPr>
+          </w:pPr>
+          <w:r>
+            <w:rPr>
+              <w:rFonts w:ascii="Aptos" w:hAnsi="Aptos"/>
+              <w:noProof/>
+            </w:rPr>
+            <w:drawing>
+              <wp:inline distT="0" distB="0" distL="0" distR="0" wp14:anchorId="32AEB8B7" wp14:editId="6262CFD9">
+                <wp:extent cx="1699774" cy="369146"/>
+                <wp:effectExtent l="0" t="0" r="0" b="0"/>
+                <wp:docPr id="1008782162" name="Grafik 3" descr="Ein Bild, das Screenshot, Rechteck, orange, Bernstein enthält.&#10;&#10;KI-generierte Inhalte können fehlerhaft sein."/>
+                <wp:cNvGraphicFramePr>
+                  <a:graphicFrameLocks xmlns:a="http://schemas.openxmlformats.org/drawingml/2006/main" noChangeAspect="1"/>
+                </wp:cNvGraphicFramePr>
+                <a:graphic xmlns:a="http://schemas.openxmlformats.org/drawingml/2006/main">
+                  <a:graphicData uri="http://schemas.openxmlformats.org/drawingml/2006/picture">
+                    <pic:pic xmlns:pic="http://schemas.openxmlformats.org/drawingml/2006/picture">
+                      <pic:nvPicPr>
+                        <pic:cNvPr id="1509074273" name="Grafik 3" descr="Ein Bild, das Screenshot, Rechteck, orange, Bernstein enthält.&#10;&#10;KI-generierte Inhalte können fehlerhaft sein."/>
+                        <pic:cNvPicPr>
+                          <a:picLocks noChangeAspect="1" noChangeArrowheads="1"/>
+                        </pic:cNvPicPr>
+                      </pic:nvPicPr>
+                      <pic:blipFill rotWithShape="1">
+                        <a:blip r:embed="rId1">
+                          <a:extLst>
+                            <a:ext uri="{28A0092B-C50C-407E-A947-70E740481C1C}">
+                              <a14:useLocalDpi xmlns:a14="http://schemas.microsoft.com/office/drawing/2010/main" val="0"/>
+                            </a:ext>
+                          </a:extLst>
+                        </a:blip>
+                        <a:srcRect l="7684" t="20979" b="21001"/>
+                        <a:stretch>
+                          <a:fillRect/>
+                        </a:stretch>
+                      </pic:blipFill>
+                      <pic:spPr bwMode="auto">
+                        <a:xfrm>
+                          <a:off x="0" y="0"/>
+                          <a:ext cx="1718249" cy="373158"/>
+                        </a:xfrm>
+                        <a:prstGeom prst="rect">
+                          <a:avLst/>
+                        </a:prstGeom>
+                        <a:noFill/>
+                        <a:ln>
+                          <a:noFill/>
+                        </a:ln>
+                        <a:extLst>
+                          <a:ext uri="{53640926-AAD7-44D8-BBD7-CCE9431645EC}">
+                            <a14:shadowObscured xmlns:a14="http://schemas.microsoft.com/office/drawing/2010/main"/>
+                          </a:ext>
+                        </a:extLst>
+                      </pic:spPr>
+                    </pic:pic>
+                  </a:graphicData>
+                </a:graphic>
+              </wp:inline>
+            </w:drawing>
+          </w:r>
+        </w:p>
+      </w:tc>
+      <w:tc>
+        <w:tcPr>
+          <w:tcW w:w="3209" w:type="dxa"/>
+          <w:vAlign w:val="bottom"/>
+        </w:tcPr>
+        <w:p>
+          <w:pPr>
+            <w:pStyle w:val="4StandardOrange"/>
+            <w:jc w:val="right"/>
+            <w:rPr>
+              <w:rFonts w:ascii="Aptos" w:hAnsi="Aptos"/>
+            </w:rPr>
+          </w:pPr>
+        </w:p>
+      </w:tc>
+      <w:tc>
+        <w:tcPr>
+          <w:tcW w:w="3210" w:type="dxa"/>
+          <w:vAlign w:val="bottom"/>
+        </w:tcPr>
+        <w:p>
+          <w:pPr>
+            <w:pStyle w:val="4StandardOrange"/>
+            <w:jc w:val="right"/>
+            <w:rPr>
+              <w:rFonts w:ascii="Aptos" w:hAnsi="Aptos"/>
+            </w:rPr>
+          </w:pPr>
+          <w:r>
+            <w:rPr>
+              <w:rFonts w:ascii="Aptos" w:hAnsi="Aptos"/>
+            </w:rPr>
+            <w:t>digital.orange-business.com</w:t>
+          </w:r>
+        </w:p>
+      </w:tc>
+    </w:tr>
+  </w:tbl>
   <w:p>
     <w:pPr>
       <w:pStyle w:val="4StandardOrange"/>
@@ -320,91 +453,6 @@
         <w:rFonts w:ascii="Aptos" w:hAnsi="Aptos"/>
       </w:rPr>
     </w:pPr>
-    <w:r>
-      <w:rPr>
-        <w:rFonts w:ascii="Aptos" w:hAnsi="Aptos"/>
-        <w:noProof/>
-      </w:rPr>
-      <w:drawing>
-        <wp:anchor distT="0" distB="0" distL="114300" distR="114300" simplePos="0" relativeHeight="251665414" behindDoc="0" locked="0" layoutInCell="1" allowOverlap="1" wp14:anchorId="189134B6" wp14:editId="4671293B">
-          <wp:simplePos x="0" y="0"/>
-          <wp:positionH relativeFrom="column">
-            <wp:posOffset>11430</wp:posOffset>
-          </wp:positionH>
-          <wp:positionV relativeFrom="paragraph">
-            <wp:posOffset>-192724</wp:posOffset>
-          </wp:positionV>
-          <wp:extent cx="2143154" cy="465436"/>
-          <wp:effectExtent l="0" t="0" r="0" b="0"/>
-          <wp:wrapNone/>
-          <wp:docPr id="608167443" name="Grafik 3" descr="Ein Bild, das Screenshot, Rechteck, orange, Bernstein enthält.&#10;&#10;KI-generierte Inhalte können fehlerhaft sein."/>
-          <wp:cNvGraphicFramePr>
-            <a:graphicFrameLocks xmlns:a="http://schemas.openxmlformats.org/drawingml/2006/main" noChangeAspect="1"/>
-          </wp:cNvGraphicFramePr>
-          <a:graphic xmlns:a="http://schemas.openxmlformats.org/drawingml/2006/main">
-            <a:graphicData uri="http://schemas.openxmlformats.org/drawingml/2006/picture">
-              <pic:pic xmlns:pic="http://schemas.openxmlformats.org/drawingml/2006/picture">
-                <pic:nvPicPr>
-                  <pic:cNvPr id="1509074273" name="Grafik 3" descr="Ein Bild, das Screenshot, Rechteck, orange, Bernstein enthält.&#10;&#10;KI-generierte Inhalte können fehlerhaft sein."/>
-                  <pic:cNvPicPr>
-                    <a:picLocks noChangeAspect="1" noChangeArrowheads="1"/>
-                  </pic:cNvPicPr>
-                </pic:nvPicPr>
-                <pic:blipFill rotWithShape="1">
-                  <a:blip r:embed="rId1">
-                    <a:extLst>
-                      <a:ext uri="{28A0092B-C50C-407E-A947-70E740481C1C}">
-                        <a14:useLocalDpi xmlns:a14="http://schemas.microsoft.com/office/drawing/2010/main" val="0"/>
-                      </a:ext>
-                    </a:extLst>
-                  </a:blip>
-                  <a:srcRect l="7684" t="20979" b="21001"/>
-                  <a:stretch>
-                    <a:fillRect/>
-                  </a:stretch>
-                </pic:blipFill>
-                <pic:spPr bwMode="auto">
-                  <a:xfrm>
-                    <a:off x="0" y="0"/>
-                    <a:ext cx="2143154" cy="465436"/>
-                  </a:xfrm>
-                  <a:prstGeom prst="rect">
-                    <a:avLst/>
-                  </a:prstGeom>
-                  <a:noFill/>
-                  <a:ln>
-                    <a:noFill/>
-                  </a:ln>
-                  <a:extLst>
-                    <a:ext uri="{53640926-AAD7-44D8-BBD7-CCE9431645EC}">
-                      <a14:shadowObscured xmlns:a14="http://schemas.microsoft.com/office/drawing/2010/main"/>
-                    </a:ext>
-                  </a:extLst>
-                </pic:spPr>
-              </pic:pic>
-            </a:graphicData>
-          </a:graphic>
-          <wp14:sizeRelH relativeFrom="margin">
-            <wp14:pctWidth>0</wp14:pctWidth>
-          </wp14:sizeRelH>
-          <wp14:sizeRelV relativeFrom="margin">
-            <wp14:pctHeight>0</wp14:pctHeight>
-          </wp14:sizeRelV>
-        </wp:anchor>
-      </w:drawing>
-    </w:r>
-    <w:r>
-      <w:rPr>
-        <w:rFonts w:ascii="Aptos" w:hAnsi="Aptos"/>
-      </w:rPr>
-      <w:t xml:space="preserve"> </w:t>
-    </w:r>
-    <w:r>
-      <w:rPr>
-        <w:rFonts w:ascii="Aptos" w:hAnsi="Aptos"/>
-      </w:rPr>
-      <w:t>digital.orange-business.com</w:t>
-    </w:r>
   </w:p>
 </w:hdr>
 </file>
@@ -30110,19 +30158,6 @@
 </file>
 
 <file path=customXml/item1.xml><?xml version="1.0" encoding="utf-8"?>
-<b:Sources xmlns:b="http://schemas.openxmlformats.org/officeDocument/2006/bibliography" xmlns="http://schemas.openxmlformats.org/officeDocument/2006/bibliography" SelectedStyle="\APASixthEditionOfficeOnline.xsl" StyleName="APA" Version="6"/>
-</file>
-
-<file path=customXml/item2.xml><?xml version="1.0" encoding="utf-8"?>
-<?mso-contentType ?>
-<FormTemplates xmlns="http://schemas.microsoft.com/sharepoint/v3/contenttype/forms">
-  <Display>DocumentLibraryForm</Display>
-  <Edit>DocumentLibraryForm</Edit>
-  <New>DocumentLibraryForm</New>
-</FormTemplates>
-</file>
-
-<file path=customXml/item3.xml><?xml version="1.0" encoding="utf-8"?>
 <ct:contentTypeSchema xmlns:ct="http://schemas.microsoft.com/office/2006/metadata/contentType" xmlns:ma="http://schemas.microsoft.com/office/2006/metadata/properties/metaAttributes" ct:_="" ma:_="" ma:contentTypeName="Dokument" ma:contentTypeID="0x0101009F62ABBBA4337A40A6C43AD1D1AF45E1" ma:contentTypeVersion="13" ma:contentTypeDescription="Ein neues Dokument erstellen." ma:contentTypeScope="" ma:versionID="e6b6f321b547fdfb94e120ee723ce2c7">
   <xsd:schema xmlns:xsd="http://www.w3.org/2001/XMLSchema" xmlns:xs="http://www.w3.org/2001/XMLSchema" xmlns:p="http://schemas.microsoft.com/office/2006/metadata/properties" xmlns:ns2="8f8550d5-1872-4800-8905-8e0389f66cc1" xmlns:ns3="b10505ce-2f99-4cd6-8e9c-20b6f3996d90" targetNamespace="http://schemas.microsoft.com/office/2006/metadata/properties" ma:root="true" ma:fieldsID="e0a90fae48e4c9e55e445cf0ae046580" ns2:_="" ns3:_="">
     <xsd:import namespace="8f8550d5-1872-4800-8905-8e0389f66cc1"/>
@@ -30339,6 +30374,19 @@
 </ct:contentTypeSchema>
 </file>
 
+<file path=customXml/item2.xml><?xml version="1.0" encoding="utf-8"?>
+<?mso-contentType ?>
+<FormTemplates xmlns="http://schemas.microsoft.com/sharepoint/v3/contenttype/forms">
+  <Display>DocumentLibraryForm</Display>
+  <Edit>DocumentLibraryForm</Edit>
+  <New>DocumentLibraryForm</New>
+</FormTemplates>
+</file>
+
+<file path=customXml/item3.xml><?xml version="1.0" encoding="utf-8"?>
+<b:Sources xmlns:b="http://schemas.openxmlformats.org/officeDocument/2006/bibliography" xmlns="http://schemas.openxmlformats.org/officeDocument/2006/bibliography" SelectedStyle="\APASixthEditionOfficeOnline.xsl" StyleName="APA" Version="6"/>
+</file>
+
 <file path=customXml/item4.xml><?xml version="1.0" encoding="utf-8"?>
 <p:properties xmlns:p="http://schemas.microsoft.com/office/2006/metadata/properties" xmlns:xsi="http://www.w3.org/2001/XMLSchema-instance" xmlns:pc="http://schemas.microsoft.com/office/infopath/2007/PartnerControls">
   <documentManagement>
@@ -30351,22 +30399,6 @@
 </file>
 
 <file path=customXml/itemProps1.xml><?xml version="1.0" encoding="utf-8"?>
-<ds:datastoreItem xmlns:ds="http://schemas.openxmlformats.org/officeDocument/2006/customXml" ds:itemID="{4471B3A9-DA3F-457B-A879-CC0626629120}">
-  <ds:schemaRefs>
-    <ds:schemaRef ds:uri="http://schemas.openxmlformats.org/officeDocument/2006/bibliography"/>
-  </ds:schemaRefs>
-</ds:datastoreItem>
-</file>
-
-<file path=customXml/itemProps2.xml><?xml version="1.0" encoding="utf-8"?>
-<ds:datastoreItem xmlns:ds="http://schemas.openxmlformats.org/officeDocument/2006/customXml" ds:itemID="{590BF14E-9F67-4BC5-BEAC-F26991CA0837}">
-  <ds:schemaRefs>
-    <ds:schemaRef ds:uri="http://schemas.microsoft.com/sharepoint/v3/contenttype/forms"/>
-  </ds:schemaRefs>
-</ds:datastoreItem>
-</file>
-
-<file path=customXml/itemProps3.xml><?xml version="1.0" encoding="utf-8"?>
 <ds:datastoreItem xmlns:ds="http://schemas.openxmlformats.org/officeDocument/2006/customXml" ds:itemID="{B6663535-004C-4548-9D22-E2FC6ACDABD1}">
   <ds:schemaRefs>
     <ds:schemaRef ds:uri="http://schemas.microsoft.com/office/2006/metadata/contentType"/>
@@ -30385,6 +30417,22 @@
 </ds:datastoreItem>
 </file>
 
+<file path=customXml/itemProps2.xml><?xml version="1.0" encoding="utf-8"?>
+<ds:datastoreItem xmlns:ds="http://schemas.openxmlformats.org/officeDocument/2006/customXml" ds:itemID="{590BF14E-9F67-4BC5-BEAC-F26991CA0837}">
+  <ds:schemaRefs>
+    <ds:schemaRef ds:uri="http://schemas.microsoft.com/sharepoint/v3/contenttype/forms"/>
+  </ds:schemaRefs>
+</ds:datastoreItem>
+</file>
+
+<file path=customXml/itemProps3.xml><?xml version="1.0" encoding="utf-8"?>
+<ds:datastoreItem xmlns:ds="http://schemas.openxmlformats.org/officeDocument/2006/customXml" ds:itemID="{4471B3A9-DA3F-457B-A879-CC0626629120}">
+  <ds:schemaRefs>
+    <ds:schemaRef ds:uri="http://schemas.openxmlformats.org/officeDocument/2006/bibliography"/>
+  </ds:schemaRefs>
+</ds:datastoreItem>
+</file>
+
 <file path=customXml/itemProps4.xml><?xml version="1.0" encoding="utf-8"?>
 <ds:datastoreItem xmlns:ds="http://schemas.openxmlformats.org/officeDocument/2006/customXml" ds:itemID="{27CA6B09-C951-4047-8900-0AA7274C38C3}">
   <ds:schemaRefs>

</xml_diff>